<commit_message>
Segundo commit del archivo 1
</commit_message>
<xml_diff>
--- a/archivo1.docx
+++ b/archivo1.docx
@@ -6,8 +6,17 @@
       <w:r>
         <w:t>Archivo 1 del repositorio repo</w:t>
       </w:r>
+    </w:p>
+    <w:p/>
+    <w:p>
+      <w:r>
+        <w:t>Modificación</w:t>
+      </w:r>
       <w:bookmarkStart w:id="0" w:name="_GoBack"/>
       <w:bookmarkEnd w:id="0"/>
+      <w:r>
+        <w:t xml:space="preserve"> del archivo 1</w:t>
+      </w:r>
     </w:p>
     <w:sectPr>
       <w:pgSz w:w="11906" w:h="16838"/>

</xml_diff>

<commit_message>
Primer commit conjunto al repo
</commit_message>
<xml_diff>
--- a/archivo1.docx
+++ b/archivo1.docx
@@ -10,13 +10,16 @@
     <w:p/>
     <w:p>
       <w:r>
-        <w:t>Modificación</w:t>
+        <w:t>Modificación del archivo 1</w:t>
       </w:r>
+    </w:p>
+    <w:p/>
+    <w:p>
       <w:bookmarkStart w:id="0" w:name="_GoBack"/>
+      <w:r>
+        <w:t>Cambio cualquier tontería</w:t>
+      </w:r>
       <w:bookmarkEnd w:id="0"/>
-      <w:r>
-        <w:t xml:space="preserve"> del archivo 1</w:t>
-      </w:r>
     </w:p>
     <w:sectPr>
       <w:pgSz w:w="11906" w:h="16838"/>

</xml_diff>